<commit_message>
Finished everythink about Task 1 requerments
</commit_message>
<xml_diff>
--- a/Task1/Homework/03.Age after 10 years.docx
+++ b/Task1/Homework/03.Age after 10 years.docx
@@ -61,13 +61,23 @@
       <w:pPr>
         <w:rPr>
           <w:rFonts w:ascii="Baskerville Old Face" w:hAnsi="Baskerville Old Face"/>
-          <w:b/>
-          <w:sz w:val="32"/>
-          <w:szCs w:val="32"/>
-          <w:lang w:val="en-US"/>
-        </w:rPr>
-      </w:pPr>
-      <w:r>
+          <w:sz w:val="32"/>
+          <w:szCs w:val="32"/>
+          <w:lang w:val="en-US"/>
+        </w:rPr>
+      </w:pPr>
+      <w:r>
+        <w:rPr>
+          <w:rFonts w:ascii="Baskerville Old Face" w:hAnsi="Baskerville Old Face"/>
+          <w:sz w:val="32"/>
+          <w:szCs w:val="32"/>
+          <w:lang w:val="en-US"/>
+        </w:rPr>
+        <w:t>Write a program that ask for your age now and calculates your age after 10 years.</w:t>
+      </w:r>
+    </w:p>
+    <w:p>
+      <w:pPr>
         <w:rPr>
           <w:rFonts w:ascii="Baskerville Old Face" w:hAnsi="Baskerville Old Face"/>
           <w:b/>
@@ -75,8 +85,389 @@
           <w:szCs w:val="32"/>
           <w:lang w:val="en-US"/>
         </w:rPr>
-        <w:t>Write a program that ask for your age now and calculates your age after 10 years.</w:t>
-      </w:r>
+      </w:pPr>
+    </w:p>
+    <w:tbl>
+      <w:tblPr>
+        <w:tblW w:w="10095" w:type="dxa"/>
+        <w:tblInd w:w="70" w:type="dxa"/>
+        <w:tblBorders>
+          <w:top w:val="single" w:sz="4" w:space="0" w:color="00000A"/>
+          <w:left w:val="single" w:sz="4" w:space="0" w:color="00000A"/>
+          <w:bottom w:val="single" w:sz="4" w:space="0" w:color="00000A"/>
+          <w:right w:val="single" w:sz="4" w:space="0" w:color="00000A"/>
+          <w:insideH w:val="single" w:sz="4" w:space="0" w:color="00000A"/>
+          <w:insideV w:val="single" w:sz="4" w:space="0" w:color="00000A"/>
+        </w:tblBorders>
+        <w:tblCellMar>
+          <w:top w:w="57" w:type="dxa"/>
+          <w:left w:w="70" w:type="dxa"/>
+          <w:bottom w:w="57" w:type="dxa"/>
+          <w:right w:w="85" w:type="dxa"/>
+        </w:tblCellMar>
+        <w:tblLook w:val="04A0" w:firstRow="1" w:lastRow="0" w:firstColumn="1" w:lastColumn="0" w:noHBand="0" w:noVBand="1"/>
+      </w:tblPr>
+      <w:tblGrid>
+        <w:gridCol w:w="162"/>
+        <w:gridCol w:w="2137"/>
+        <w:gridCol w:w="7677"/>
+        <w:gridCol w:w="119"/>
+      </w:tblGrid>
+      <w:tr>
+        <w:trPr>
+          <w:trHeight w:val="30"/>
+        </w:trPr>
+        <w:tc>
+          <w:tcPr>
+            <w:tcW w:w="195" w:type="dxa"/>
+            <w:vMerge w:val="restart"/>
+            <w:tcBorders>
+              <w:top w:val="nil"/>
+              <w:left w:val="single" w:sz="4" w:space="0" w:color="00000A"/>
+              <w:bottom w:val="nil"/>
+              <w:right w:val="single" w:sz="4" w:space="0" w:color="00000A"/>
+            </w:tcBorders>
+            <w:shd w:val="clear" w:color="auto" w:fill="FFFFFF"/>
+          </w:tcPr>
+          <w:p>
+            <w:pPr>
+              <w:spacing w:after="0" w:line="240" w:lineRule="auto"/>
+              <w:rPr>
+                <w:b/>
+                <w:sz w:val="24"/>
+                <w:szCs w:val="24"/>
+                <w:lang w:val="en-US"/>
+              </w:rPr>
+            </w:pPr>
+          </w:p>
+        </w:tc>
+        <w:tc>
+          <w:tcPr>
+            <w:tcW w:w="2215" w:type="dxa"/>
+            <w:tcBorders>
+              <w:top w:val="single" w:sz="4" w:space="0" w:color="00000A"/>
+              <w:left w:val="single" w:sz="4" w:space="0" w:color="00000A"/>
+              <w:bottom w:val="single" w:sz="4" w:space="0" w:color="00000A"/>
+              <w:right w:val="single" w:sz="4" w:space="0" w:color="00000A"/>
+            </w:tcBorders>
+            <w:shd w:val="clear" w:color="auto" w:fill="D9D9D9"/>
+          </w:tcPr>
+          <w:p>
+            <w:pPr>
+              <w:spacing w:after="0" w:line="240" w:lineRule="auto"/>
+              <w:jc w:val="center"/>
+              <w:rPr>
+                <w:b/>
+                <w:sz w:val="24"/>
+                <w:szCs w:val="24"/>
+              </w:rPr>
+            </w:pPr>
+            <w:proofErr w:type="spellStart"/>
+            <w:r>
+              <w:rPr>
+                <w:b/>
+                <w:sz w:val="24"/>
+                <w:szCs w:val="24"/>
+              </w:rPr>
+              <w:t>Input</w:t>
+            </w:r>
+            <w:proofErr w:type="spellEnd"/>
+          </w:p>
+        </w:tc>
+        <w:tc>
+          <w:tcPr>
+            <w:tcW w:w="7685" w:type="dxa"/>
+            <w:gridSpan w:val="2"/>
+            <w:tcBorders>
+              <w:top w:val="single" w:sz="4" w:space="0" w:color="00000A"/>
+              <w:left w:val="single" w:sz="4" w:space="0" w:color="00000A"/>
+              <w:bottom w:val="single" w:sz="4" w:space="0" w:color="00000A"/>
+              <w:right w:val="single" w:sz="4" w:space="0" w:color="00000A"/>
+            </w:tcBorders>
+            <w:shd w:val="clear" w:color="auto" w:fill="D9D9D9"/>
+          </w:tcPr>
+          <w:p>
+            <w:pPr>
+              <w:spacing w:after="0" w:line="240" w:lineRule="auto"/>
+              <w:jc w:val="center"/>
+              <w:rPr>
+                <w:b/>
+                <w:sz w:val="24"/>
+                <w:szCs w:val="24"/>
+              </w:rPr>
+            </w:pPr>
+            <w:proofErr w:type="spellStart"/>
+            <w:r>
+              <w:rPr>
+                <w:b/>
+                <w:sz w:val="24"/>
+                <w:szCs w:val="24"/>
+              </w:rPr>
+              <w:t>Output</w:t>
+            </w:r>
+            <w:proofErr w:type="spellEnd"/>
+          </w:p>
+        </w:tc>
+      </w:tr>
+      <w:tr>
+        <w:trPr>
+          <w:gridAfter w:val="1"/>
+          <w:wAfter w:w="4294" w:type="dxa"/>
+          <w:trHeight w:val="1247"/>
+        </w:trPr>
+        <w:tc>
+          <w:tcPr>
+            <w:tcW w:w="195" w:type="dxa"/>
+            <w:vMerge/>
+            <w:tcBorders>
+              <w:top w:val="single" w:sz="4" w:space="0" w:color="00000A"/>
+              <w:left w:val="single" w:sz="4" w:space="0" w:color="00000A"/>
+              <w:bottom w:val="nil"/>
+              <w:right w:val="single" w:sz="4" w:space="0" w:color="00000A"/>
+            </w:tcBorders>
+            <w:shd w:val="clear" w:color="auto" w:fill="FFFFFF"/>
+          </w:tcPr>
+          <w:p>
+            <w:pPr>
+              <w:spacing w:after="0" w:line="240" w:lineRule="auto"/>
+              <w:rPr>
+                <w:rFonts w:ascii="Consolas" w:hAnsi="Consolas" w:cs="Consolas"/>
+                <w:color w:val="000000"/>
+                <w:sz w:val="24"/>
+                <w:szCs w:val="24"/>
+                <w:highlight w:val="white"/>
+              </w:rPr>
+            </w:pPr>
+          </w:p>
+        </w:tc>
+        <w:tc>
+          <w:tcPr>
+            <w:tcW w:w="2215" w:type="dxa"/>
+            <w:tcBorders>
+              <w:top w:val="single" w:sz="4" w:space="0" w:color="00000A"/>
+              <w:left w:val="single" w:sz="4" w:space="0" w:color="00000A"/>
+              <w:bottom w:val="single" w:sz="4" w:space="0" w:color="00000A"/>
+              <w:right w:val="single" w:sz="4" w:space="0" w:color="00000A"/>
+            </w:tcBorders>
+            <w:shd w:val="clear" w:color="auto" w:fill="FFFFFF"/>
+          </w:tcPr>
+          <w:p>
+            <w:pPr>
+              <w:spacing w:after="0" w:line="240" w:lineRule="auto"/>
+              <w:rPr>
+                <w:rFonts w:ascii="Consolas" w:hAnsi="Consolas" w:cs="Consolas"/>
+                <w:color w:val="000000"/>
+                <w:sz w:val="24"/>
+                <w:szCs w:val="24"/>
+                <w:lang w:val="en-US"/>
+              </w:rPr>
+            </w:pPr>
+            <w:bookmarkStart w:id="0" w:name="OLE_LINK6"/>
+            <w:bookmarkStart w:id="1" w:name="OLE_LINK7"/>
+            <w:r>
+              <w:rPr>
+                <w:rFonts w:ascii="Consolas" w:hAnsi="Consolas" w:cs="Consolas"/>
+                <w:color w:val="000000"/>
+                <w:sz w:val="24"/>
+                <w:szCs w:val="24"/>
+                <w:lang w:val="en-US"/>
+              </w:rPr>
+              <w:t>19</w:t>
+            </w:r>
+          </w:p>
+          <w:p>
+            <w:pPr>
+              <w:spacing w:after="0" w:line="240" w:lineRule="auto"/>
+              <w:rPr>
+                <w:rFonts w:ascii="Consolas" w:hAnsi="Consolas" w:cs="Consolas"/>
+                <w:color w:val="000000"/>
+                <w:sz w:val="24"/>
+                <w:szCs w:val="24"/>
+                <w:lang w:val="en-US"/>
+              </w:rPr>
+            </w:pPr>
+          </w:p>
+          <w:bookmarkEnd w:id="0"/>
+          <w:bookmarkEnd w:id="1"/>
+          <w:p>
+            <w:pPr>
+              <w:spacing w:after="0" w:line="240" w:lineRule="auto"/>
+              <w:rPr>
+                <w:rFonts w:ascii="Consolas" w:hAnsi="Consolas" w:cs="Consolas"/>
+                <w:color w:val="000000"/>
+                <w:sz w:val="24"/>
+                <w:szCs w:val="24"/>
+                <w:lang w:val="en-US"/>
+              </w:rPr>
+            </w:pPr>
+            <w:r>
+              <w:rPr>
+                <w:rFonts w:ascii="Consolas" w:hAnsi="Consolas" w:cs="Consolas"/>
+                <w:color w:val="000000"/>
+                <w:sz w:val="24"/>
+                <w:szCs w:val="24"/>
+                <w:lang w:val="en-US"/>
+              </w:rPr>
+              <w:t>---------------</w:t>
+            </w:r>
+          </w:p>
+          <w:p>
+            <w:pPr>
+              <w:spacing w:after="0" w:line="240" w:lineRule="auto"/>
+              <w:rPr>
+                <w:rFonts w:ascii="Consolas" w:hAnsi="Consolas" w:cs="Consolas"/>
+                <w:color w:val="000000"/>
+                <w:sz w:val="24"/>
+                <w:szCs w:val="24"/>
+                <w:lang w:val="en-US"/>
+              </w:rPr>
+            </w:pPr>
+          </w:p>
+          <w:p>
+            <w:pPr>
+              <w:spacing w:after="0" w:line="240" w:lineRule="auto"/>
+              <w:rPr>
+                <w:rFonts w:ascii="Consolas" w:hAnsi="Consolas" w:cs="Consolas"/>
+                <w:color w:val="000000"/>
+                <w:sz w:val="24"/>
+                <w:szCs w:val="24"/>
+                <w:lang w:val="en-US"/>
+              </w:rPr>
+            </w:pPr>
+            <w:r>
+              <w:rPr>
+                <w:rFonts w:ascii="Consolas" w:hAnsi="Consolas" w:cs="Consolas"/>
+                <w:color w:val="000000"/>
+                <w:sz w:val="24"/>
+                <w:szCs w:val="24"/>
+                <w:lang w:val="en-US"/>
+              </w:rPr>
+              <w:t>20</w:t>
+            </w:r>
+          </w:p>
+        </w:tc>
+        <w:tc>
+          <w:tcPr>
+            <w:tcW w:w="7685" w:type="dxa"/>
+            <w:tcBorders>
+              <w:top w:val="single" w:sz="4" w:space="0" w:color="00000A"/>
+              <w:left w:val="single" w:sz="4" w:space="0" w:color="00000A"/>
+              <w:bottom w:val="single" w:sz="4" w:space="0" w:color="00000A"/>
+              <w:right w:val="single" w:sz="4" w:space="0" w:color="00000A"/>
+            </w:tcBorders>
+            <w:shd w:val="clear" w:color="auto" w:fill="FFFFFF"/>
+          </w:tcPr>
+          <w:p>
+            <w:pPr>
+              <w:spacing w:after="0" w:line="240" w:lineRule="auto"/>
+              <w:rPr>
+                <w:rFonts w:ascii="Consolas" w:hAnsi="Consolas" w:cs="Consolas"/>
+                <w:color w:val="000000"/>
+                <w:sz w:val="24"/>
+                <w:szCs w:val="24"/>
+                <w:highlight w:val="white"/>
+                <w:lang w:val="en-US"/>
+              </w:rPr>
+            </w:pPr>
+            <w:r>
+              <w:rPr>
+                <w:rFonts w:ascii="Consolas" w:hAnsi="Consolas" w:cs="Consolas"/>
+                <w:color w:val="000000"/>
+                <w:sz w:val="24"/>
+                <w:szCs w:val="24"/>
+                <w:highlight w:val="white"/>
+                <w:lang w:val="en-US"/>
+              </w:rPr>
+              <w:t>You will be 29 years old after 10 years.</w:t>
+            </w:r>
+          </w:p>
+          <w:p>
+            <w:pPr>
+              <w:spacing w:after="0" w:line="240" w:lineRule="auto"/>
+              <w:rPr>
+                <w:rFonts w:ascii="Consolas" w:hAnsi="Consolas" w:cs="Consolas"/>
+                <w:color w:val="000000"/>
+                <w:sz w:val="24"/>
+                <w:szCs w:val="24"/>
+                <w:highlight w:val="white"/>
+                <w:lang w:val="en-US"/>
+              </w:rPr>
+            </w:pPr>
+          </w:p>
+          <w:p>
+            <w:pPr>
+              <w:spacing w:after="0" w:line="240" w:lineRule="auto"/>
+              <w:rPr>
+                <w:rFonts w:ascii="Consolas" w:hAnsi="Consolas" w:cs="Consolas"/>
+                <w:color w:val="000000"/>
+                <w:sz w:val="24"/>
+                <w:szCs w:val="24"/>
+                <w:highlight w:val="white"/>
+                <w:lang w:val="en-US"/>
+              </w:rPr>
+            </w:pPr>
+            <w:r>
+              <w:rPr>
+                <w:rFonts w:ascii="Consolas" w:hAnsi="Consolas" w:cs="Consolas"/>
+                <w:color w:val="000000"/>
+                <w:sz w:val="24"/>
+                <w:szCs w:val="24"/>
+                <w:highlight w:val="white"/>
+                <w:lang w:val="en-US"/>
+              </w:rPr>
+              <w:t>---------------------------------------------------------</w:t>
+            </w:r>
+          </w:p>
+          <w:p>
+            <w:pPr>
+              <w:spacing w:after="0" w:line="240" w:lineRule="auto"/>
+              <w:rPr>
+                <w:rFonts w:ascii="Consolas" w:hAnsi="Consolas" w:cs="Consolas"/>
+                <w:color w:val="000000"/>
+                <w:sz w:val="24"/>
+                <w:szCs w:val="24"/>
+                <w:highlight w:val="white"/>
+                <w:lang w:val="en-US"/>
+              </w:rPr>
+            </w:pPr>
+          </w:p>
+          <w:p>
+            <w:pPr>
+              <w:spacing w:after="0" w:line="240" w:lineRule="auto"/>
+              <w:rPr>
+                <w:rFonts w:ascii="Consolas" w:hAnsi="Consolas" w:cs="Consolas"/>
+                <w:color w:val="000000"/>
+                <w:sz w:val="24"/>
+                <w:szCs w:val="24"/>
+                <w:highlight w:val="white"/>
+                <w:lang w:val="en-US"/>
+              </w:rPr>
+            </w:pPr>
+            <w:r>
+              <w:rPr>
+                <w:rFonts w:ascii="Consolas" w:hAnsi="Consolas" w:cs="Consolas"/>
+                <w:color w:val="000000"/>
+                <w:sz w:val="24"/>
+                <w:szCs w:val="24"/>
+                <w:highlight w:val="white"/>
+                <w:lang w:val="en-US"/>
+              </w:rPr>
+              <w:t>You will be 30 years old after 10 years.</w:t>
+            </w:r>
+          </w:p>
+        </w:tc>
+      </w:tr>
+    </w:tbl>
+    <w:p>
+      <w:pPr>
+        <w:rPr>
+          <w:rFonts w:ascii="Baskerville Old Face" w:hAnsi="Baskerville Old Face"/>
+          <w:b/>
+          <w:sz w:val="32"/>
+          <w:szCs w:val="32"/>
+          <w:lang w:val="en-US"/>
+        </w:rPr>
+      </w:pPr>
     </w:p>
     <w:p>
       <w:pPr>
@@ -100,7 +491,10 @@
           <w:lang w:val="en-US"/>
         </w:rPr>
       </w:pPr>
-      <w:r>
+    </w:p>
+    <w:p>
+      <w:pPr>
+        <w:jc w:val="center"/>
         <w:rPr>
           <w:rFonts w:ascii="Baskerville Old Face" w:hAnsi="Baskerville Old Face"/>
           <w:b/>
@@ -108,508 +502,7 @@
           <w:szCs w:val="32"/>
           <w:lang w:val="en-US"/>
         </w:rPr>
-        <w:t xml:space="preserve">Some </w:t>
-      </w:r>
-      <w:proofErr w:type="gramStart"/>
-      <w:r>
-        <w:rPr>
-          <w:rFonts w:ascii="Baskerville Old Face" w:hAnsi="Baskerville Old Face"/>
-          <w:b/>
-          <w:sz w:val="32"/>
-          <w:szCs w:val="32"/>
-          <w:lang w:val="en-US"/>
-        </w:rPr>
-        <w:t>Hints !</w:t>
-      </w:r>
-      <w:proofErr w:type="gramEnd"/>
-      <w:r>
-        <w:rPr>
-          <w:rFonts w:ascii="Baskerville Old Face" w:hAnsi="Baskerville Old Face"/>
-          <w:b/>
-          <w:sz w:val="32"/>
-          <w:szCs w:val="32"/>
-          <w:lang w:val="en-US"/>
-        </w:rPr>
-        <w:t>?!</w:t>
-      </w:r>
-    </w:p>
-    <w:p>
-      <w:pPr>
-        <w:rPr>
-          <w:rFonts w:ascii="Baskerville Old Face" w:hAnsi="Baskerville Old Face"/>
-          <w:sz w:val="32"/>
-          <w:szCs w:val="32"/>
-          <w:lang w:val="en-US"/>
-        </w:rPr>
-      </w:pPr>
-    </w:p>
-    <w:p>
-      <w:pPr>
-        <w:pStyle w:val="a3"/>
-        <w:numPr>
-          <w:ilvl w:val="0"/>
-          <w:numId w:val="3"/>
-        </w:numPr>
-        <w:rPr>
-          <w:rFonts w:ascii="Baskerville Old Face" w:hAnsi="Baskerville Old Face" w:cs="MV Boli"/>
-          <w:b/>
-          <w:sz w:val="32"/>
-          <w:szCs w:val="32"/>
-        </w:rPr>
-      </w:pPr>
-      <w:proofErr w:type="spellStart"/>
-      <w:r>
-        <w:rPr>
-          <w:rFonts w:ascii="Baskerville Old Face" w:hAnsi="Baskerville Old Face" w:cs="MV Boli"/>
-          <w:b/>
-          <w:sz w:val="32"/>
-          <w:szCs w:val="32"/>
-        </w:rPr>
-        <w:t>Add</w:t>
-      </w:r>
-      <w:proofErr w:type="spellEnd"/>
-      <w:r>
-        <w:rPr>
-          <w:rFonts w:ascii="Baskerville Old Face" w:hAnsi="Baskerville Old Face" w:cs="MV Boli"/>
-          <w:b/>
-          <w:sz w:val="32"/>
-          <w:szCs w:val="32"/>
-        </w:rPr>
-        <w:t xml:space="preserve"> </w:t>
-      </w:r>
-      <w:proofErr w:type="spellStart"/>
-      <w:r>
-        <w:rPr>
-          <w:rFonts w:ascii="Baskerville Old Face" w:hAnsi="Baskerville Old Face" w:cs="MV Boli"/>
-          <w:b/>
-          <w:sz w:val="32"/>
-          <w:szCs w:val="32"/>
-        </w:rPr>
-        <w:t>new</w:t>
-      </w:r>
-      <w:proofErr w:type="spellEnd"/>
-      <w:r>
-        <w:rPr>
-          <w:rFonts w:ascii="Baskerville Old Face" w:hAnsi="Baskerville Old Face" w:cs="MV Boli"/>
-          <w:b/>
-          <w:sz w:val="32"/>
-          <w:szCs w:val="32"/>
-        </w:rPr>
-        <w:t xml:space="preserve"> </w:t>
-      </w:r>
-      <w:proofErr w:type="spellStart"/>
-      <w:r>
-        <w:rPr>
-          <w:rFonts w:ascii="Baskerville Old Face" w:hAnsi="Baskerville Old Face" w:cs="MV Boli"/>
-          <w:b/>
-          <w:sz w:val="32"/>
-          <w:szCs w:val="32"/>
-        </w:rPr>
-        <w:t>project</w:t>
-      </w:r>
-      <w:proofErr w:type="spellEnd"/>
-      <w:r>
-        <w:rPr>
-          <w:rFonts w:ascii="Baskerville Old Face" w:hAnsi="Baskerville Old Face" w:cs="MV Boli"/>
-          <w:b/>
-          <w:sz w:val="32"/>
-          <w:szCs w:val="32"/>
-        </w:rPr>
-        <w:t xml:space="preserve"> </w:t>
-      </w:r>
-      <w:proofErr w:type="spellStart"/>
-      <w:r>
-        <w:rPr>
-          <w:rFonts w:ascii="Baskerville Old Face" w:hAnsi="Baskerville Old Face" w:cs="MV Boli"/>
-          <w:b/>
-          <w:sz w:val="32"/>
-          <w:szCs w:val="32"/>
-        </w:rPr>
-        <w:t>in</w:t>
-      </w:r>
-      <w:proofErr w:type="spellEnd"/>
-      <w:r>
-        <w:rPr>
-          <w:rFonts w:ascii="Baskerville Old Face" w:hAnsi="Baskerville Old Face" w:cs="MV Boli"/>
-          <w:b/>
-          <w:sz w:val="32"/>
-          <w:szCs w:val="32"/>
-        </w:rPr>
-        <w:t xml:space="preserve"> </w:t>
-      </w:r>
-      <w:proofErr w:type="spellStart"/>
-      <w:r>
-        <w:rPr>
-          <w:rFonts w:ascii="Baskerville Old Face" w:hAnsi="Baskerville Old Face" w:cs="MV Boli"/>
-          <w:b/>
-          <w:sz w:val="32"/>
-          <w:szCs w:val="32"/>
-        </w:rPr>
-        <w:t>the</w:t>
-      </w:r>
-      <w:proofErr w:type="spellEnd"/>
-      <w:r>
-        <w:rPr>
-          <w:rFonts w:ascii="Baskerville Old Face" w:hAnsi="Baskerville Old Face" w:cs="MV Boli"/>
-          <w:b/>
-          <w:sz w:val="32"/>
-          <w:szCs w:val="32"/>
-        </w:rPr>
-        <w:t xml:space="preserve"> </w:t>
-      </w:r>
-      <w:proofErr w:type="spellStart"/>
-      <w:r>
-        <w:rPr>
-          <w:rFonts w:ascii="Baskerville Old Face" w:hAnsi="Baskerville Old Face" w:cs="MV Boli"/>
-          <w:b/>
-          <w:sz w:val="32"/>
-          <w:szCs w:val="32"/>
-        </w:rPr>
-        <w:t>Solution</w:t>
-      </w:r>
-      <w:proofErr w:type="spellEnd"/>
-      <w:r>
-        <w:rPr>
-          <w:rFonts w:ascii="Baskerville Old Face" w:hAnsi="Baskerville Old Face" w:cs="MV Boli"/>
-          <w:b/>
-          <w:sz w:val="32"/>
-          <w:szCs w:val="32"/>
-        </w:rPr>
-        <w:t xml:space="preserve"> </w:t>
-      </w:r>
-      <w:proofErr w:type="spellStart"/>
-      <w:r>
-        <w:rPr>
-          <w:rFonts w:ascii="Baskerville Old Face" w:hAnsi="Baskerville Old Face" w:cs="MV Boli"/>
-          <w:b/>
-          <w:sz w:val="32"/>
-          <w:szCs w:val="32"/>
-        </w:rPr>
-        <w:t>from</w:t>
-      </w:r>
-      <w:proofErr w:type="spellEnd"/>
-      <w:r>
-        <w:rPr>
-          <w:rFonts w:ascii="Baskerville Old Face" w:hAnsi="Baskerville Old Face" w:cs="MV Boli"/>
-          <w:b/>
-          <w:sz w:val="32"/>
-          <w:szCs w:val="32"/>
-        </w:rPr>
-        <w:t xml:space="preserve"> </w:t>
-      </w:r>
-      <w:proofErr w:type="spellStart"/>
-      <w:r>
-        <w:rPr>
-          <w:rFonts w:ascii="Baskerville Old Face" w:hAnsi="Baskerville Old Face" w:cs="MV Boli"/>
-          <w:b/>
-          <w:sz w:val="32"/>
-          <w:szCs w:val="32"/>
-        </w:rPr>
-        <w:t>the</w:t>
-      </w:r>
-      <w:proofErr w:type="spellEnd"/>
-      <w:r>
-        <w:rPr>
-          <w:rFonts w:ascii="Baskerville Old Face" w:hAnsi="Baskerville Old Face" w:cs="MV Boli"/>
-          <w:b/>
-          <w:sz w:val="32"/>
-          <w:szCs w:val="32"/>
-        </w:rPr>
-        <w:t xml:space="preserve"> </w:t>
-      </w:r>
-      <w:proofErr w:type="spellStart"/>
-      <w:r>
-        <w:rPr>
-          <w:rFonts w:ascii="Baskerville Old Face" w:hAnsi="Baskerville Old Face" w:cs="MV Boli"/>
-          <w:b/>
-          <w:sz w:val="32"/>
-          <w:szCs w:val="32"/>
-        </w:rPr>
-        <w:t>Task</w:t>
-      </w:r>
-      <w:proofErr w:type="spellEnd"/>
-      <w:r>
-        <w:rPr>
-          <w:rFonts w:ascii="Baskerville Old Face" w:hAnsi="Baskerville Old Face" w:cs="MV Boli"/>
-          <w:b/>
-          <w:sz w:val="32"/>
-          <w:szCs w:val="32"/>
-        </w:rPr>
-        <w:t xml:space="preserve"> </w:t>
-      </w:r>
-      <w:proofErr w:type="spellStart"/>
-      <w:r>
-        <w:rPr>
-          <w:rFonts w:ascii="Baskerville Old Face" w:hAnsi="Baskerville Old Face" w:cs="MV Boli"/>
-          <w:b/>
-          <w:sz w:val="32"/>
-          <w:szCs w:val="32"/>
-        </w:rPr>
-        <w:t>in</w:t>
-      </w:r>
-      <w:proofErr w:type="spellEnd"/>
-      <w:r>
-        <w:rPr>
-          <w:rFonts w:ascii="Baskerville Old Face" w:hAnsi="Baskerville Old Face" w:cs="MV Boli"/>
-          <w:b/>
-          <w:sz w:val="32"/>
-          <w:szCs w:val="32"/>
-        </w:rPr>
-        <w:t xml:space="preserve"> 01.</w:t>
-      </w:r>
-      <w:proofErr w:type="spellStart"/>
-      <w:r>
-        <w:rPr>
-          <w:rFonts w:ascii="Baskerville Old Face" w:hAnsi="Baskerville Old Face" w:cs="MV Boli"/>
-          <w:b/>
-          <w:sz w:val="32"/>
-          <w:szCs w:val="32"/>
-        </w:rPr>
-        <w:t>BlankSolution</w:t>
-      </w:r>
-      <w:proofErr w:type="spellEnd"/>
-      <w:r>
-        <w:rPr>
-          <w:rFonts w:ascii="Baskerville Old Face" w:hAnsi="Baskerville Old Face" w:cs="MV Boli"/>
-          <w:b/>
-          <w:sz w:val="32"/>
-          <w:szCs w:val="32"/>
-        </w:rPr>
-        <w:t>.</w:t>
-      </w:r>
-      <w:proofErr w:type="spellStart"/>
-      <w:r>
-        <w:rPr>
-          <w:rFonts w:ascii="Baskerville Old Face" w:hAnsi="Baskerville Old Face" w:cs="MV Boli"/>
-          <w:b/>
-          <w:sz w:val="32"/>
-          <w:szCs w:val="32"/>
-        </w:rPr>
-        <w:t>docx</w:t>
-      </w:r>
-      <w:proofErr w:type="spellEnd"/>
-      <w:r>
-        <w:rPr>
-          <w:rFonts w:ascii="Baskerville Old Face" w:hAnsi="Baskerville Old Face" w:cs="MV Boli"/>
-          <w:b/>
-          <w:sz w:val="32"/>
-          <w:szCs w:val="32"/>
-        </w:rPr>
-        <w:t>.</w:t>
-      </w:r>
-    </w:p>
-    <w:p>
-      <w:pPr>
-        <w:pStyle w:val="a3"/>
-        <w:numPr>
-          <w:ilvl w:val="0"/>
-          <w:numId w:val="3"/>
-        </w:numPr>
-        <w:rPr>
-          <w:rFonts w:ascii="Baskerville Old Face" w:hAnsi="Baskerville Old Face" w:cs="MV Boli"/>
-          <w:b/>
-          <w:sz w:val="32"/>
-          <w:szCs w:val="32"/>
-        </w:rPr>
-      </w:pPr>
-      <w:proofErr w:type="spellStart"/>
-      <w:r>
-        <w:rPr>
-          <w:rFonts w:ascii="Baskerville Old Face" w:hAnsi="Baskerville Old Face" w:cs="MV Boli"/>
-          <w:b/>
-          <w:sz w:val="32"/>
-          <w:szCs w:val="32"/>
-        </w:rPr>
-        <w:t>The</w:t>
-      </w:r>
-      <w:proofErr w:type="spellEnd"/>
-      <w:r>
-        <w:rPr>
-          <w:rFonts w:ascii="Baskerville Old Face" w:hAnsi="Baskerville Old Face" w:cs="MV Boli"/>
-          <w:b/>
-          <w:sz w:val="32"/>
-          <w:szCs w:val="32"/>
-        </w:rPr>
-        <w:t xml:space="preserve"> </w:t>
-      </w:r>
-      <w:proofErr w:type="spellStart"/>
-      <w:r>
-        <w:rPr>
-          <w:rFonts w:ascii="Baskerville Old Face" w:hAnsi="Baskerville Old Face" w:cs="MV Boli"/>
-          <w:b/>
-          <w:sz w:val="32"/>
-          <w:szCs w:val="32"/>
-        </w:rPr>
-        <w:t>project</w:t>
-      </w:r>
-      <w:proofErr w:type="spellEnd"/>
-      <w:r>
-        <w:rPr>
-          <w:rFonts w:ascii="Baskerville Old Face" w:hAnsi="Baskerville Old Face" w:cs="MV Boli"/>
-          <w:b/>
-          <w:sz w:val="32"/>
-          <w:szCs w:val="32"/>
-        </w:rPr>
-        <w:t xml:space="preserve"> </w:t>
-      </w:r>
-      <w:proofErr w:type="spellStart"/>
-      <w:r>
-        <w:rPr>
-          <w:rFonts w:ascii="Baskerville Old Face" w:hAnsi="Baskerville Old Face" w:cs="MV Boli"/>
-          <w:b/>
-          <w:sz w:val="32"/>
-          <w:szCs w:val="32"/>
-        </w:rPr>
-        <w:t>must</w:t>
-      </w:r>
-      <w:proofErr w:type="spellEnd"/>
-      <w:r>
-        <w:rPr>
-          <w:rFonts w:ascii="Baskerville Old Face" w:hAnsi="Baskerville Old Face" w:cs="MV Boli"/>
-          <w:b/>
-          <w:sz w:val="32"/>
-          <w:szCs w:val="32"/>
-        </w:rPr>
-        <w:t xml:space="preserve"> </w:t>
-      </w:r>
-      <w:proofErr w:type="spellStart"/>
-      <w:r>
-        <w:rPr>
-          <w:rFonts w:ascii="Baskerville Old Face" w:hAnsi="Baskerville Old Face" w:cs="MV Boli"/>
-          <w:b/>
-          <w:sz w:val="32"/>
-          <w:szCs w:val="32"/>
-        </w:rPr>
-        <w:t>be</w:t>
-      </w:r>
-      <w:proofErr w:type="spellEnd"/>
-      <w:r>
-        <w:rPr>
-          <w:rFonts w:ascii="Baskerville Old Face" w:hAnsi="Baskerville Old Face" w:cs="MV Boli"/>
-          <w:b/>
-          <w:sz w:val="32"/>
-          <w:szCs w:val="32"/>
-        </w:rPr>
-        <w:t xml:space="preserve"> </w:t>
-      </w:r>
-      <w:proofErr w:type="spellStart"/>
-      <w:r>
-        <w:rPr>
-          <w:rFonts w:ascii="Baskerville Old Face" w:hAnsi="Baskerville Old Face" w:cs="MV Boli"/>
-          <w:b/>
-          <w:sz w:val="32"/>
-          <w:szCs w:val="32"/>
-        </w:rPr>
-        <w:t>Console</w:t>
-      </w:r>
-      <w:proofErr w:type="spellEnd"/>
-      <w:r>
-        <w:rPr>
-          <w:rFonts w:ascii="Baskerville Old Face" w:hAnsi="Baskerville Old Face" w:cs="MV Boli"/>
-          <w:b/>
-          <w:sz w:val="32"/>
-          <w:szCs w:val="32"/>
-        </w:rPr>
-        <w:t xml:space="preserve"> </w:t>
-      </w:r>
-      <w:proofErr w:type="spellStart"/>
-      <w:r>
-        <w:rPr>
-          <w:rFonts w:ascii="Baskerville Old Face" w:hAnsi="Baskerville Old Face" w:cs="MV Boli"/>
-          <w:b/>
-          <w:sz w:val="32"/>
-          <w:szCs w:val="32"/>
-        </w:rPr>
-        <w:t>App</w:t>
-      </w:r>
-      <w:proofErr w:type="spellEnd"/>
-      <w:r>
-        <w:rPr>
-          <w:rFonts w:ascii="Baskerville Old Face" w:hAnsi="Baskerville Old Face" w:cs="MV Boli"/>
-          <w:b/>
-          <w:sz w:val="32"/>
-          <w:szCs w:val="32"/>
-        </w:rPr>
-        <w:t xml:space="preserve"> !!</w:t>
-      </w:r>
-      <w:r>
-        <w:rPr>
-          <w:rFonts w:ascii="Baskerville Old Face" w:hAnsi="Baskerville Old Face" w:cs="MV Boli"/>
-          <w:b/>
-          <w:sz w:val="32"/>
-          <w:szCs w:val="32"/>
-          <w:lang w:val="en-US"/>
-        </w:rPr>
-        <w:t>!</w:t>
-      </w:r>
-    </w:p>
-    <w:p>
-      <w:pPr>
-        <w:pStyle w:val="a3"/>
-        <w:numPr>
-          <w:ilvl w:val="0"/>
-          <w:numId w:val="3"/>
-        </w:numPr>
-        <w:rPr>
-          <w:rFonts w:ascii="Baskerville Old Face" w:hAnsi="Baskerville Old Face" w:cs="MV Boli"/>
-          <w:b/>
-          <w:sz w:val="32"/>
-          <w:szCs w:val="32"/>
-          <w:lang w:val="en-US"/>
-        </w:rPr>
-      </w:pPr>
-      <w:r>
-        <w:rPr>
-          <w:rFonts w:ascii="Baskerville Old Face" w:hAnsi="Baskerville Old Face" w:cs="MV Boli"/>
-          <w:b/>
-          <w:sz w:val="32"/>
-          <w:szCs w:val="32"/>
-          <w:lang w:val="en-US"/>
-        </w:rPr>
-        <w:t xml:space="preserve">This screenshot is from my </w:t>
-      </w:r>
-      <w:r>
-        <w:rPr>
-          <w:rFonts w:ascii="Baskerville Old Face" w:hAnsi="Baskerville Old Face" w:cs="MV Boli"/>
-          <w:b/>
-          <w:sz w:val="32"/>
-          <w:szCs w:val="32"/>
-          <w:lang w:val="en-US"/>
-        </w:rPr>
-        <w:t xml:space="preserve">AgeAfter10YearsDemo </w:t>
-      </w:r>
-      <w:r>
-        <w:rPr>
-          <w:rFonts w:ascii="Baskerville Old Face" w:hAnsi="Baskerville Old Face" w:cs="MV Boli"/>
-          <w:b/>
-          <w:sz w:val="32"/>
-          <w:szCs w:val="32"/>
-          <w:lang w:val="en-US"/>
-        </w:rPr>
-        <w:t>console application. Your program must work the same way.</w:t>
-      </w:r>
-    </w:p>
-    <w:p>
-      <w:pPr>
-        <w:pStyle w:val="a3"/>
-        <w:ind w:left="1440"/>
-        <w:rPr>
-          <w:rFonts w:ascii="Baskerville Old Face" w:hAnsi="Baskerville Old Face" w:cs="MV Boli"/>
-          <w:b/>
-          <w:sz w:val="32"/>
-          <w:szCs w:val="32"/>
-        </w:rPr>
-      </w:pPr>
-    </w:p>
-    <w:p>
-      <w:pPr>
-        <w:pStyle w:val="a3"/>
-        <w:rPr>
-          <w:lang w:val="en-US"/>
-        </w:rPr>
-      </w:pPr>
-      <w:bookmarkStart w:id="0" w:name="_GoBack"/>
-      <w:bookmarkEnd w:id="0"/>
+      </w:pPr>
       <w:r>
         <w:rPr>
           <w:rFonts w:ascii="Baskerville Old Face" w:hAnsi="Baskerville Old Face" w:cs="MV Boli"/>
@@ -620,22 +513,22 @@
           <w:lang w:eastAsia="bg-BG"/>
         </w:rPr>
         <w:drawing>
-          <wp:anchor distT="0" distB="0" distL="114300" distR="114300" simplePos="0" relativeHeight="251658240" behindDoc="1" locked="0" layoutInCell="1" allowOverlap="1" wp14:anchorId="3E36A125" wp14:editId="50D0CC8D">
+          <wp:anchor distT="0" distB="0" distL="114300" distR="114300" simplePos="0" relativeHeight="251658240" behindDoc="1" locked="0" layoutInCell="1" allowOverlap="1" wp14:anchorId="280B22AB" wp14:editId="4E3DB2C4">
             <wp:simplePos x="0" y="0"/>
             <wp:positionH relativeFrom="column">
-              <wp:posOffset>791845</wp:posOffset>
+              <wp:posOffset>997585</wp:posOffset>
             </wp:positionH>
             <wp:positionV relativeFrom="paragraph">
-              <wp:posOffset>92710</wp:posOffset>
+              <wp:posOffset>193675</wp:posOffset>
             </wp:positionV>
-            <wp:extent cx="4061460" cy="1001395"/>
-            <wp:effectExtent l="0" t="0" r="0" b="8255"/>
+            <wp:extent cx="3816985" cy="998220"/>
+            <wp:effectExtent l="0" t="0" r="0" b="0"/>
             <wp:wrapThrough wrapText="bothSides">
               <wp:wrapPolygon edited="0">
                 <wp:start x="0" y="0"/>
-                <wp:lineTo x="0" y="21367"/>
-                <wp:lineTo x="21478" y="21367"/>
-                <wp:lineTo x="21478" y="0"/>
+                <wp:lineTo x="0" y="21023"/>
+                <wp:lineTo x="21453" y="21023"/>
+                <wp:lineTo x="21453" y="0"/>
                 <wp:lineTo x="0" y="0"/>
               </wp:wrapPolygon>
             </wp:wrapThrough>
@@ -665,7 +558,697 @@
                   <pic:spPr>
                     <a:xfrm>
                       <a:off x="0" y="0"/>
-                      <a:ext cx="4061460" cy="1001395"/>
+                      <a:ext cx="3816985" cy="998220"/>
+                    </a:xfrm>
+                    <a:prstGeom prst="rect">
+                      <a:avLst/>
+                    </a:prstGeom>
+                  </pic:spPr>
+                </pic:pic>
+              </a:graphicData>
+            </a:graphic>
+            <wp14:sizeRelH relativeFrom="page">
+              <wp14:pctWidth>0</wp14:pctWidth>
+            </wp14:sizeRelH>
+            <wp14:sizeRelV relativeFrom="page">
+              <wp14:pctHeight>0</wp14:pctHeight>
+            </wp14:sizeRelV>
+          </wp:anchor>
+        </w:drawing>
+      </w:r>
+    </w:p>
+    <w:p>
+      <w:pPr>
+        <w:jc w:val="center"/>
+        <w:rPr>
+          <w:rFonts w:ascii="Baskerville Old Face" w:hAnsi="Baskerville Old Face"/>
+          <w:b/>
+          <w:sz w:val="32"/>
+          <w:szCs w:val="32"/>
+          <w:lang w:val="en-US"/>
+        </w:rPr>
+      </w:pPr>
+    </w:p>
+    <w:p>
+      <w:pPr>
+        <w:jc w:val="center"/>
+        <w:rPr>
+          <w:rFonts w:ascii="Baskerville Old Face" w:hAnsi="Baskerville Old Face"/>
+          <w:b/>
+          <w:sz w:val="32"/>
+          <w:szCs w:val="32"/>
+          <w:lang w:val="en-US"/>
+        </w:rPr>
+      </w:pPr>
+    </w:p>
+    <w:p>
+      <w:pPr>
+        <w:jc w:val="center"/>
+        <w:rPr>
+          <w:rFonts w:ascii="Baskerville Old Face" w:hAnsi="Baskerville Old Face"/>
+          <w:b/>
+          <w:sz w:val="32"/>
+          <w:szCs w:val="32"/>
+          <w:lang w:val="en-US"/>
+        </w:rPr>
+      </w:pPr>
+    </w:p>
+    <w:p>
+      <w:pPr>
+        <w:jc w:val="center"/>
+        <w:rPr>
+          <w:rFonts w:ascii="Baskerville Old Face" w:hAnsi="Baskerville Old Face"/>
+          <w:b/>
+          <w:sz w:val="32"/>
+          <w:szCs w:val="32"/>
+          <w:lang w:val="en-US"/>
+        </w:rPr>
+      </w:pPr>
+    </w:p>
+    <w:p>
+      <w:pPr>
+        <w:jc w:val="center"/>
+        <w:rPr>
+          <w:rFonts w:ascii="Baskerville Old Face" w:hAnsi="Baskerville Old Face"/>
+          <w:b/>
+          <w:sz w:val="32"/>
+          <w:szCs w:val="32"/>
+          <w:lang w:val="en-US"/>
+        </w:rPr>
+      </w:pPr>
+    </w:p>
+    <w:p>
+      <w:pPr>
+        <w:jc w:val="center"/>
+        <w:rPr>
+          <w:rFonts w:ascii="Baskerville Old Face" w:hAnsi="Baskerville Old Face"/>
+          <w:b/>
+          <w:sz w:val="32"/>
+          <w:szCs w:val="32"/>
+          <w:lang w:val="en-US"/>
+        </w:rPr>
+      </w:pPr>
+      <w:r>
+        <w:rPr>
+          <w:rFonts w:ascii="Baskerville Old Face" w:hAnsi="Baskerville Old Face"/>
+          <w:b/>
+          <w:sz w:val="32"/>
+          <w:szCs w:val="32"/>
+          <w:lang w:val="en-US"/>
+        </w:rPr>
+        <w:t xml:space="preserve">Some </w:t>
+      </w:r>
+      <w:proofErr w:type="gramStart"/>
+      <w:r>
+        <w:rPr>
+          <w:rFonts w:ascii="Baskerville Old Face" w:hAnsi="Baskerville Old Face"/>
+          <w:b/>
+          <w:sz w:val="32"/>
+          <w:szCs w:val="32"/>
+          <w:lang w:val="en-US"/>
+        </w:rPr>
+        <w:t>Hints !</w:t>
+      </w:r>
+      <w:proofErr w:type="gramEnd"/>
+      <w:r>
+        <w:rPr>
+          <w:rFonts w:ascii="Baskerville Old Face" w:hAnsi="Baskerville Old Face"/>
+          <w:b/>
+          <w:sz w:val="32"/>
+          <w:szCs w:val="32"/>
+          <w:lang w:val="en-US"/>
+        </w:rPr>
+        <w:t>?!</w:t>
+      </w:r>
+    </w:p>
+    <w:p>
+      <w:pPr>
+        <w:rPr>
+          <w:rFonts w:ascii="Baskerville Old Face" w:hAnsi="Baskerville Old Face"/>
+          <w:sz w:val="32"/>
+          <w:szCs w:val="32"/>
+          <w:lang w:val="en-US"/>
+        </w:rPr>
+      </w:pPr>
+    </w:p>
+    <w:p>
+      <w:pPr>
+        <w:pStyle w:val="a3"/>
+        <w:numPr>
+          <w:ilvl w:val="0"/>
+          <w:numId w:val="3"/>
+        </w:numPr>
+        <w:rPr>
+          <w:rFonts w:ascii="Baskerville Old Face" w:hAnsi="Baskerville Old Face" w:cs="MV Boli"/>
+          <w:sz w:val="32"/>
+          <w:szCs w:val="32"/>
+        </w:rPr>
+      </w:pPr>
+      <w:proofErr w:type="spellStart"/>
+      <w:r>
+        <w:rPr>
+          <w:rFonts w:ascii="Baskerville Old Face" w:hAnsi="Baskerville Old Face" w:cs="MV Boli"/>
+          <w:sz w:val="32"/>
+          <w:szCs w:val="32"/>
+        </w:rPr>
+        <w:t>Add</w:t>
+      </w:r>
+      <w:proofErr w:type="spellEnd"/>
+      <w:r>
+        <w:rPr>
+          <w:rFonts w:ascii="Baskerville Old Face" w:hAnsi="Baskerville Old Face" w:cs="MV Boli"/>
+          <w:sz w:val="32"/>
+          <w:szCs w:val="32"/>
+        </w:rPr>
+        <w:t xml:space="preserve"> </w:t>
+      </w:r>
+      <w:proofErr w:type="spellStart"/>
+      <w:r>
+        <w:rPr>
+          <w:rFonts w:ascii="Baskerville Old Face" w:hAnsi="Baskerville Old Face" w:cs="MV Boli"/>
+          <w:sz w:val="32"/>
+          <w:szCs w:val="32"/>
+        </w:rPr>
+        <w:t>new</w:t>
+      </w:r>
+      <w:proofErr w:type="spellEnd"/>
+      <w:r>
+        <w:rPr>
+          <w:rFonts w:ascii="Baskerville Old Face" w:hAnsi="Baskerville Old Face" w:cs="MV Boli"/>
+          <w:sz w:val="32"/>
+          <w:szCs w:val="32"/>
+        </w:rPr>
+        <w:t xml:space="preserve"> </w:t>
+      </w:r>
+      <w:proofErr w:type="spellStart"/>
+      <w:r>
+        <w:rPr>
+          <w:rFonts w:ascii="Baskerville Old Face" w:hAnsi="Baskerville Old Face" w:cs="MV Boli"/>
+          <w:sz w:val="32"/>
+          <w:szCs w:val="32"/>
+        </w:rPr>
+        <w:t>project</w:t>
+      </w:r>
+      <w:proofErr w:type="spellEnd"/>
+      <w:r>
+        <w:rPr>
+          <w:rFonts w:ascii="Baskerville Old Face" w:hAnsi="Baskerville Old Face" w:cs="MV Boli"/>
+          <w:sz w:val="32"/>
+          <w:szCs w:val="32"/>
+        </w:rPr>
+        <w:t xml:space="preserve"> </w:t>
+      </w:r>
+      <w:proofErr w:type="spellStart"/>
+      <w:r>
+        <w:rPr>
+          <w:rFonts w:ascii="Baskerville Old Face" w:hAnsi="Baskerville Old Face" w:cs="MV Boli"/>
+          <w:sz w:val="32"/>
+          <w:szCs w:val="32"/>
+        </w:rPr>
+        <w:t>in</w:t>
+      </w:r>
+      <w:proofErr w:type="spellEnd"/>
+      <w:r>
+        <w:rPr>
+          <w:rFonts w:ascii="Baskerville Old Face" w:hAnsi="Baskerville Old Face" w:cs="MV Boli"/>
+          <w:sz w:val="32"/>
+          <w:szCs w:val="32"/>
+        </w:rPr>
+        <w:t xml:space="preserve"> </w:t>
+      </w:r>
+      <w:proofErr w:type="spellStart"/>
+      <w:r>
+        <w:rPr>
+          <w:rFonts w:ascii="Baskerville Old Face" w:hAnsi="Baskerville Old Face" w:cs="MV Boli"/>
+          <w:sz w:val="32"/>
+          <w:szCs w:val="32"/>
+        </w:rPr>
+        <w:t>the</w:t>
+      </w:r>
+      <w:proofErr w:type="spellEnd"/>
+      <w:r>
+        <w:rPr>
+          <w:rFonts w:ascii="Baskerville Old Face" w:hAnsi="Baskerville Old Face" w:cs="MV Boli"/>
+          <w:sz w:val="32"/>
+          <w:szCs w:val="32"/>
+        </w:rPr>
+        <w:t xml:space="preserve"> </w:t>
+      </w:r>
+      <w:proofErr w:type="spellStart"/>
+      <w:r>
+        <w:rPr>
+          <w:rFonts w:ascii="Baskerville Old Face" w:hAnsi="Baskerville Old Face" w:cs="MV Boli"/>
+          <w:sz w:val="32"/>
+          <w:szCs w:val="32"/>
+        </w:rPr>
+        <w:t>Solution</w:t>
+      </w:r>
+      <w:proofErr w:type="spellEnd"/>
+      <w:r>
+        <w:rPr>
+          <w:rFonts w:ascii="Baskerville Old Face" w:hAnsi="Baskerville Old Face" w:cs="MV Boli"/>
+          <w:sz w:val="32"/>
+          <w:szCs w:val="32"/>
+        </w:rPr>
+        <w:t xml:space="preserve"> </w:t>
+      </w:r>
+      <w:proofErr w:type="spellStart"/>
+      <w:r>
+        <w:rPr>
+          <w:rFonts w:ascii="Baskerville Old Face" w:hAnsi="Baskerville Old Face" w:cs="MV Boli"/>
+          <w:sz w:val="32"/>
+          <w:szCs w:val="32"/>
+        </w:rPr>
+        <w:t>from</w:t>
+      </w:r>
+      <w:proofErr w:type="spellEnd"/>
+      <w:r>
+        <w:rPr>
+          <w:rFonts w:ascii="Baskerville Old Face" w:hAnsi="Baskerville Old Face" w:cs="MV Boli"/>
+          <w:sz w:val="32"/>
+          <w:szCs w:val="32"/>
+        </w:rPr>
+        <w:t xml:space="preserve"> </w:t>
+      </w:r>
+      <w:proofErr w:type="spellStart"/>
+      <w:r>
+        <w:rPr>
+          <w:rFonts w:ascii="Baskerville Old Face" w:hAnsi="Baskerville Old Face" w:cs="MV Boli"/>
+          <w:sz w:val="32"/>
+          <w:szCs w:val="32"/>
+        </w:rPr>
+        <w:t>the</w:t>
+      </w:r>
+      <w:proofErr w:type="spellEnd"/>
+      <w:r>
+        <w:rPr>
+          <w:rFonts w:ascii="Baskerville Old Face" w:hAnsi="Baskerville Old Face" w:cs="MV Boli"/>
+          <w:sz w:val="32"/>
+          <w:szCs w:val="32"/>
+        </w:rPr>
+        <w:t xml:space="preserve"> </w:t>
+      </w:r>
+      <w:proofErr w:type="spellStart"/>
+      <w:r>
+        <w:rPr>
+          <w:rFonts w:ascii="Baskerville Old Face" w:hAnsi="Baskerville Old Face" w:cs="MV Boli"/>
+          <w:sz w:val="32"/>
+          <w:szCs w:val="32"/>
+        </w:rPr>
+        <w:t>Task</w:t>
+      </w:r>
+      <w:proofErr w:type="spellEnd"/>
+      <w:r>
+        <w:rPr>
+          <w:rFonts w:ascii="Baskerville Old Face" w:hAnsi="Baskerville Old Face" w:cs="MV Boli"/>
+          <w:sz w:val="32"/>
+          <w:szCs w:val="32"/>
+        </w:rPr>
+        <w:t xml:space="preserve"> </w:t>
+      </w:r>
+      <w:proofErr w:type="spellStart"/>
+      <w:r>
+        <w:rPr>
+          <w:rFonts w:ascii="Baskerville Old Face" w:hAnsi="Baskerville Old Face" w:cs="MV Boli"/>
+          <w:sz w:val="32"/>
+          <w:szCs w:val="32"/>
+        </w:rPr>
+        <w:t>in</w:t>
+      </w:r>
+      <w:proofErr w:type="spellEnd"/>
+      <w:r>
+        <w:rPr>
+          <w:rFonts w:ascii="Baskerville Old Face" w:hAnsi="Baskerville Old Face" w:cs="MV Boli"/>
+          <w:sz w:val="32"/>
+          <w:szCs w:val="32"/>
+        </w:rPr>
+        <w:t xml:space="preserve"> 01.</w:t>
+      </w:r>
+      <w:proofErr w:type="spellStart"/>
+      <w:r>
+        <w:rPr>
+          <w:rFonts w:ascii="Baskerville Old Face" w:hAnsi="Baskerville Old Face" w:cs="MV Boli"/>
+          <w:sz w:val="32"/>
+          <w:szCs w:val="32"/>
+        </w:rPr>
+        <w:t>BlankSolution</w:t>
+      </w:r>
+      <w:proofErr w:type="spellEnd"/>
+      <w:r>
+        <w:rPr>
+          <w:rFonts w:ascii="Baskerville Old Face" w:hAnsi="Baskerville Old Face" w:cs="MV Boli"/>
+          <w:sz w:val="32"/>
+          <w:szCs w:val="32"/>
+        </w:rPr>
+        <w:t>.</w:t>
+      </w:r>
+      <w:proofErr w:type="spellStart"/>
+      <w:r>
+        <w:rPr>
+          <w:rFonts w:ascii="Baskerville Old Face" w:hAnsi="Baskerville Old Face" w:cs="MV Boli"/>
+          <w:sz w:val="32"/>
+          <w:szCs w:val="32"/>
+        </w:rPr>
+        <w:t>docx</w:t>
+      </w:r>
+      <w:proofErr w:type="spellEnd"/>
+      <w:r>
+        <w:rPr>
+          <w:rFonts w:ascii="Baskerville Old Face" w:hAnsi="Baskerville Old Face" w:cs="MV Boli"/>
+          <w:sz w:val="32"/>
+          <w:szCs w:val="32"/>
+        </w:rPr>
+        <w:t>.</w:t>
+      </w:r>
+    </w:p>
+    <w:p>
+      <w:pPr>
+        <w:pStyle w:val="a3"/>
+        <w:numPr>
+          <w:ilvl w:val="0"/>
+          <w:numId w:val="3"/>
+        </w:numPr>
+        <w:rPr>
+          <w:rFonts w:ascii="Baskerville Old Face" w:hAnsi="Baskerville Old Face" w:cs="MV Boli"/>
+          <w:sz w:val="32"/>
+          <w:szCs w:val="32"/>
+        </w:rPr>
+      </w:pPr>
+      <w:proofErr w:type="spellStart"/>
+      <w:r>
+        <w:rPr>
+          <w:rFonts w:ascii="Baskerville Old Face" w:hAnsi="Baskerville Old Face" w:cs="MV Boli"/>
+          <w:sz w:val="32"/>
+          <w:szCs w:val="32"/>
+        </w:rPr>
+        <w:t>The</w:t>
+      </w:r>
+      <w:proofErr w:type="spellEnd"/>
+      <w:r>
+        <w:rPr>
+          <w:rFonts w:ascii="Baskerville Old Face" w:hAnsi="Baskerville Old Face" w:cs="MV Boli"/>
+          <w:sz w:val="32"/>
+          <w:szCs w:val="32"/>
+        </w:rPr>
+        <w:t xml:space="preserve"> </w:t>
+      </w:r>
+      <w:proofErr w:type="spellStart"/>
+      <w:r>
+        <w:rPr>
+          <w:rFonts w:ascii="Baskerville Old Face" w:hAnsi="Baskerville Old Face" w:cs="MV Boli"/>
+          <w:sz w:val="32"/>
+          <w:szCs w:val="32"/>
+        </w:rPr>
+        <w:t>project</w:t>
+      </w:r>
+      <w:proofErr w:type="spellEnd"/>
+      <w:r>
+        <w:rPr>
+          <w:rFonts w:ascii="Baskerville Old Face" w:hAnsi="Baskerville Old Face" w:cs="MV Boli"/>
+          <w:sz w:val="32"/>
+          <w:szCs w:val="32"/>
+        </w:rPr>
+        <w:t xml:space="preserve"> </w:t>
+      </w:r>
+      <w:proofErr w:type="spellStart"/>
+      <w:r>
+        <w:rPr>
+          <w:rFonts w:ascii="Baskerville Old Face" w:hAnsi="Baskerville Old Face" w:cs="MV Boli"/>
+          <w:sz w:val="32"/>
+          <w:szCs w:val="32"/>
+        </w:rPr>
+        <w:t>must</w:t>
+      </w:r>
+      <w:proofErr w:type="spellEnd"/>
+      <w:r>
+        <w:rPr>
+          <w:rFonts w:ascii="Baskerville Old Face" w:hAnsi="Baskerville Old Face" w:cs="MV Boli"/>
+          <w:sz w:val="32"/>
+          <w:szCs w:val="32"/>
+        </w:rPr>
+        <w:t xml:space="preserve"> </w:t>
+      </w:r>
+      <w:proofErr w:type="spellStart"/>
+      <w:r>
+        <w:rPr>
+          <w:rFonts w:ascii="Baskerville Old Face" w:hAnsi="Baskerville Old Face" w:cs="MV Boli"/>
+          <w:sz w:val="32"/>
+          <w:szCs w:val="32"/>
+        </w:rPr>
+        <w:t>be</w:t>
+      </w:r>
+      <w:proofErr w:type="spellEnd"/>
+      <w:r>
+        <w:rPr>
+          <w:rFonts w:ascii="Baskerville Old Face" w:hAnsi="Baskerville Old Face" w:cs="MV Boli"/>
+          <w:sz w:val="32"/>
+          <w:szCs w:val="32"/>
+        </w:rPr>
+        <w:t xml:space="preserve"> </w:t>
+      </w:r>
+      <w:proofErr w:type="spellStart"/>
+      <w:r>
+        <w:rPr>
+          <w:rFonts w:ascii="Baskerville Old Face" w:hAnsi="Baskerville Old Face" w:cs="MV Boli"/>
+          <w:sz w:val="32"/>
+          <w:szCs w:val="32"/>
+        </w:rPr>
+        <w:t>Console</w:t>
+      </w:r>
+      <w:proofErr w:type="spellEnd"/>
+      <w:r>
+        <w:rPr>
+          <w:rFonts w:ascii="Baskerville Old Face" w:hAnsi="Baskerville Old Face" w:cs="MV Boli"/>
+          <w:sz w:val="32"/>
+          <w:szCs w:val="32"/>
+        </w:rPr>
+        <w:t xml:space="preserve"> </w:t>
+      </w:r>
+      <w:proofErr w:type="spellStart"/>
+      <w:r>
+        <w:rPr>
+          <w:rFonts w:ascii="Baskerville Old Face" w:hAnsi="Baskerville Old Face" w:cs="MV Boli"/>
+          <w:sz w:val="32"/>
+          <w:szCs w:val="32"/>
+        </w:rPr>
+        <w:t>App</w:t>
+      </w:r>
+      <w:proofErr w:type="spellEnd"/>
+      <w:r>
+        <w:rPr>
+          <w:rFonts w:ascii="Baskerville Old Face" w:hAnsi="Baskerville Old Face" w:cs="MV Boli"/>
+          <w:sz w:val="32"/>
+          <w:szCs w:val="32"/>
+        </w:rPr>
+        <w:t xml:space="preserve"> !!</w:t>
+      </w:r>
+      <w:r>
+        <w:rPr>
+          <w:rFonts w:ascii="Baskerville Old Face" w:hAnsi="Baskerville Old Face" w:cs="MV Boli"/>
+          <w:sz w:val="32"/>
+          <w:szCs w:val="32"/>
+          <w:lang w:val="en-US"/>
+        </w:rPr>
+        <w:t>!</w:t>
+      </w:r>
+    </w:p>
+    <w:p>
+      <w:pPr>
+        <w:pStyle w:val="a3"/>
+        <w:numPr>
+          <w:ilvl w:val="0"/>
+          <w:numId w:val="3"/>
+        </w:numPr>
+        <w:rPr>
+          <w:rFonts w:ascii="Baskerville Old Face" w:hAnsi="Baskerville Old Face" w:cs="MV Boli"/>
+          <w:sz w:val="32"/>
+          <w:szCs w:val="32"/>
+          <w:lang w:val="en-US"/>
+        </w:rPr>
+      </w:pPr>
+      <w:r>
+        <w:rPr>
+          <w:rFonts w:ascii="Baskerville Old Face" w:hAnsi="Baskerville Old Face" w:cs="MV Boli"/>
+          <w:sz w:val="32"/>
+          <w:szCs w:val="32"/>
+          <w:lang w:val="en-US"/>
+        </w:rPr>
+        <w:t>This screenshot is from my AgeAfter10YearsDemo console application. Your program must work the same way.</w:t>
+      </w:r>
+    </w:p>
+    <w:p>
+      <w:pPr>
+        <w:pStyle w:val="a3"/>
+        <w:ind w:left="1440"/>
+        <w:rPr>
+          <w:rFonts w:ascii="Baskerville Old Face" w:hAnsi="Baskerville Old Face" w:cs="MV Boli"/>
+          <w:sz w:val="32"/>
+          <w:szCs w:val="32"/>
+          <w:lang w:val="en-US"/>
+        </w:rPr>
+      </w:pPr>
+      <w:r>
+        <w:rPr>
+          <w:rFonts w:ascii="Baskerville Old Face" w:hAnsi="Baskerville Old Face" w:cs="MV Boli"/>
+          <w:noProof/>
+          <w:sz w:val="32"/>
+          <w:szCs w:val="32"/>
+          <w:lang w:eastAsia="bg-BG"/>
+        </w:rPr>
+        <w:lastRenderedPageBreak/>
+        <w:drawing>
+          <wp:anchor distT="0" distB="0" distL="114300" distR="114300" simplePos="0" relativeHeight="251660288" behindDoc="1" locked="0" layoutInCell="1" allowOverlap="1" wp14:anchorId="6251011E" wp14:editId="58A4C758">
+            <wp:simplePos x="0" y="0"/>
+            <wp:positionH relativeFrom="column">
+              <wp:posOffset>76835</wp:posOffset>
+            </wp:positionH>
+            <wp:positionV relativeFrom="paragraph">
+              <wp:posOffset>98425</wp:posOffset>
+            </wp:positionV>
+            <wp:extent cx="5760720" cy="3240405"/>
+            <wp:effectExtent l="0" t="0" r="0" b="0"/>
+            <wp:wrapThrough wrapText="bothSides">
+              <wp:wrapPolygon edited="0">
+                <wp:start x="0" y="0"/>
+                <wp:lineTo x="0" y="21460"/>
+                <wp:lineTo x="21500" y="21460"/>
+                <wp:lineTo x="21500" y="0"/>
+                <wp:lineTo x="0" y="0"/>
+              </wp:wrapPolygon>
+            </wp:wrapThrough>
+            <wp:docPr id="3" name="Картина 3"/>
+            <wp:cNvGraphicFramePr>
+              <a:graphicFrameLocks xmlns:a="http://schemas.openxmlformats.org/drawingml/2006/main" noChangeAspect="1"/>
+            </wp:cNvGraphicFramePr>
+            <a:graphic xmlns:a="http://schemas.openxmlformats.org/drawingml/2006/main">
+              <a:graphicData uri="http://schemas.openxmlformats.org/drawingml/2006/picture">
+                <pic:pic xmlns:pic="http://schemas.openxmlformats.org/drawingml/2006/picture">
+                  <pic:nvPicPr>
+                    <pic:cNvPr id="0" name="06. Fix-Start-Project-Issues.png"/>
+                    <pic:cNvPicPr/>
+                  </pic:nvPicPr>
+                  <pic:blipFill>
+                    <a:blip r:embed="rId7" cstate="print">
+                      <a:extLst>
+                        <a:ext uri="{28A0092B-C50C-407E-A947-70E740481C1C}">
+                          <a14:useLocalDpi xmlns:a14="http://schemas.microsoft.com/office/drawing/2010/main" val="0"/>
+                        </a:ext>
+                      </a:extLst>
+                    </a:blip>
+                    <a:stretch>
+                      <a:fillRect/>
+                    </a:stretch>
+                  </pic:blipFill>
+                  <pic:spPr>
+                    <a:xfrm>
+                      <a:off x="0" y="0"/>
+                      <a:ext cx="5760720" cy="3240405"/>
+                    </a:xfrm>
+                    <a:prstGeom prst="rect">
+                      <a:avLst/>
+                    </a:prstGeom>
+                  </pic:spPr>
+                </pic:pic>
+              </a:graphicData>
+            </a:graphic>
+            <wp14:sizeRelH relativeFrom="page">
+              <wp14:pctWidth>0</wp14:pctWidth>
+            </wp14:sizeRelH>
+            <wp14:sizeRelV relativeFrom="page">
+              <wp14:pctHeight>0</wp14:pctHeight>
+            </wp14:sizeRelV>
+          </wp:anchor>
+        </w:drawing>
+      </w:r>
+    </w:p>
+    <w:p>
+      <w:pPr>
+        <w:pStyle w:val="a3"/>
+        <w:ind w:left="1440"/>
+        <w:rPr>
+          <w:rFonts w:ascii="Baskerville Old Face" w:hAnsi="Baskerville Old Face" w:cs="MV Boli"/>
+          <w:sz w:val="32"/>
+          <w:szCs w:val="32"/>
+          <w:lang w:val="en-US"/>
+        </w:rPr>
+      </w:pPr>
+      <w:bookmarkStart w:id="2" w:name="_GoBack"/>
+      <w:bookmarkEnd w:id="2"/>
+    </w:p>
+    <w:p>
+      <w:pPr>
+        <w:pStyle w:val="a3"/>
+        <w:ind w:left="1440"/>
+        <w:rPr>
+          <w:rFonts w:ascii="Baskerville Old Face" w:hAnsi="Baskerville Old Face" w:cs="MV Boli"/>
+          <w:b/>
+          <w:sz w:val="32"/>
+          <w:szCs w:val="32"/>
+        </w:rPr>
+      </w:pPr>
+    </w:p>
+    <w:p>
+      <w:pPr>
+        <w:pStyle w:val="a3"/>
+        <w:rPr>
+          <w:lang w:val="en-US"/>
+        </w:rPr>
+      </w:pPr>
+      <w:r>
+        <w:rPr>
+          <w:rFonts w:ascii="Baskerville Old Face" w:hAnsi="Baskerville Old Face" w:cs="MV Boli"/>
+          <w:noProof/>
+          <w:sz w:val="32"/>
+          <w:szCs w:val="32"/>
+          <w:lang w:eastAsia="bg-BG"/>
+        </w:rPr>
+        <w:drawing>
+          <wp:anchor distT="0" distB="0" distL="114300" distR="114300" simplePos="0" relativeHeight="251659264" behindDoc="1" locked="0" layoutInCell="1" allowOverlap="1" wp14:anchorId="6D1B099E" wp14:editId="414CDA66">
+            <wp:simplePos x="0" y="0"/>
+            <wp:positionH relativeFrom="column">
+              <wp:posOffset>75565</wp:posOffset>
+            </wp:positionH>
+            <wp:positionV relativeFrom="paragraph">
+              <wp:posOffset>831850</wp:posOffset>
+            </wp:positionV>
+            <wp:extent cx="5760720" cy="3240405"/>
+            <wp:effectExtent l="0" t="0" r="0" b="0"/>
+            <wp:wrapThrough wrapText="bothSides">
+              <wp:wrapPolygon edited="0">
+                <wp:start x="0" y="0"/>
+                <wp:lineTo x="0" y="21460"/>
+                <wp:lineTo x="21500" y="21460"/>
+                <wp:lineTo x="21500" y="0"/>
+                <wp:lineTo x="0" y="0"/>
+              </wp:wrapPolygon>
+            </wp:wrapThrough>
+            <wp:docPr id="2" name="Картина 2"/>
+            <wp:cNvGraphicFramePr>
+              <a:graphicFrameLocks xmlns:a="http://schemas.openxmlformats.org/drawingml/2006/main" noChangeAspect="1"/>
+            </wp:cNvGraphicFramePr>
+            <a:graphic xmlns:a="http://schemas.openxmlformats.org/drawingml/2006/main">
+              <a:graphicData uri="http://schemas.openxmlformats.org/drawingml/2006/picture">
+                <pic:pic xmlns:pic="http://schemas.openxmlformats.org/drawingml/2006/picture">
+                  <pic:nvPicPr>
+                    <pic:cNvPr id="0" name="06.1 Fix-Start-Project-Issues.png"/>
+                    <pic:cNvPicPr/>
+                  </pic:nvPicPr>
+                  <pic:blipFill>
+                    <a:blip r:embed="rId8" cstate="print">
+                      <a:extLst>
+                        <a:ext uri="{28A0092B-C50C-407E-A947-70E740481C1C}">
+                          <a14:useLocalDpi xmlns:a14="http://schemas.microsoft.com/office/drawing/2010/main" val="0"/>
+                        </a:ext>
+                      </a:extLst>
+                    </a:blip>
+                    <a:stretch>
+                      <a:fillRect/>
+                    </a:stretch>
+                  </pic:blipFill>
+                  <pic:spPr>
+                    <a:xfrm>
+                      <a:off x="0" y="0"/>
+                      <a:ext cx="5760720" cy="3240405"/>
                     </a:xfrm>
                     <a:prstGeom prst="rect">
                       <a:avLst/>

</xml_diff>